<commit_message>
Version 0.04 ya tiene diagrama de comunicacion
</commit_message>
<xml_diff>
--- a/2. FICHA DE PROYECTOS CRC     SEPTIEMBRE 2018 (1).docx
+++ b/2. FICHA DE PROYECTOS CRC     SEPTIEMBRE 2018 (1).docx
@@ -8598,16 +8598,43 @@
         <w:rPr>
           <w:rFonts w:ascii="Arial" w:hAnsi="Arial" w:cs="Arial"/>
         </w:rPr>
-        <w:t>La región de Urabá está ubica</w:t>
-      </w:r>
-      <w:bookmarkStart w:id="3" w:name="_GoBack"/>
-      <w:bookmarkEnd w:id="3"/>
-      <w:r>
-        <w:rPr>
-          <w:rFonts w:ascii="Arial" w:hAnsi="Arial" w:cs="Arial"/>
-        </w:rPr>
-        <w:t xml:space="preserve">da de manera estratégica pues tiende a tener una buena conectividad a escala nacional e internacional. Las vías 4G, los tres megaproyectos mar 1, mar 2, y túnel del Toyo </w:t>
-      </w:r>
+        <w:t xml:space="preserve">La región de Urabá está ubicada de manera estratégica pues tiende a tener una buena conectividad a escala nacional e internacional. Las vías 4G, los tres megaproyectos mar 1, mar 2, y túnel del Toyo </w:t>
+      </w:r>
+    </w:p>
+    <w:p>
+      <w:pPr>
+        <w:rPr>
+          <w:lang w:val="es-ES"/>
+        </w:rPr>
+      </w:pPr>
+    </w:p>
+    <w:p>
+      <w:pPr>
+        <w:rPr>
+          <w:lang w:val="es-ES"/>
+        </w:rPr>
+      </w:pPr>
+    </w:p>
+    <w:p>
+      <w:pPr>
+        <w:rPr>
+          <w:lang w:val="es-ES"/>
+        </w:rPr>
+      </w:pPr>
+    </w:p>
+    <w:p>
+      <w:pPr>
+        <w:rPr>
+          <w:lang w:val="es-ES"/>
+        </w:rPr>
+      </w:pPr>
+    </w:p>
+    <w:p>
+      <w:pPr>
+        <w:rPr>
+          <w:lang w:val="es-ES"/>
+        </w:rPr>
+      </w:pPr>
     </w:p>
     <w:p>
       <w:pPr>
@@ -8638,6 +8665,7 @@
           <w:b/>
           <w:i/>
         </w:rPr>
+        <w:lastRenderedPageBreak/>
         <w:t xml:space="preserve">CRONOGRAMA DE ACTIVIDADES  </w:t>
       </w:r>
     </w:p>
@@ -8666,45 +8694,6 @@
           <w:i/>
         </w:rPr>
       </w:pPr>
-    </w:p>
-    <w:p>
-      <w:pPr>
-        <w:rPr>
-          <w:i/>
-        </w:rPr>
-      </w:pPr>
-    </w:p>
-    <w:p>
-      <w:pPr>
-        <w:rPr>
-          <w:i/>
-        </w:rPr>
-      </w:pPr>
-      <w:r>
-        <w:rPr>
-          <w:b/>
-        </w:rPr>
-        <w:t xml:space="preserve">TIEMPO DE EJECUCIÓN:                  </w:t>
-      </w:r>
-      <w:r>
-        <w:rPr>
-          <w:i/>
-        </w:rPr>
-        <w:t>Períodos en los cuales se desarrolla el proyecto.</w:t>
-      </w:r>
-    </w:p>
-    <w:p>
-      <w:pPr>
-        <w:rPr>
-          <w:b/>
-        </w:rPr>
-      </w:pPr>
-      <w:r>
-        <w:rPr>
-          <w:b/>
-        </w:rPr>
-        <w:t xml:space="preserve">        </w:t>
-      </w:r>
     </w:p>
     <w:p>
       <w:pPr>
@@ -8717,19 +8706,20 @@
       <w:tblPr>
         <w:tblStyle w:val="Tablaconcuadrcula"/>
         <w:tblW w:w="0" w:type="auto"/>
+        <w:tblLayout w:type="fixed"/>
         <w:tblLook w:val="04A0" w:firstRow="1" w:lastRow="0" w:firstColumn="1" w:lastColumn="0" w:noHBand="0" w:noVBand="1"/>
       </w:tblPr>
       <w:tblGrid>
-        <w:gridCol w:w="1722"/>
-        <w:gridCol w:w="1726"/>
-        <w:gridCol w:w="1884"/>
-        <w:gridCol w:w="1844"/>
-        <w:gridCol w:w="1652"/>
+        <w:gridCol w:w="2049"/>
+        <w:gridCol w:w="1915"/>
+        <w:gridCol w:w="1762"/>
+        <w:gridCol w:w="1813"/>
+        <w:gridCol w:w="1289"/>
       </w:tblGrid>
       <w:tr>
         <w:tc>
           <w:tcPr>
-            <w:tcW w:w="1795" w:type="dxa"/>
+            <w:tcW w:w="2049" w:type="dxa"/>
           </w:tcPr>
           <w:p>
             <w:pPr>
@@ -8748,7 +8738,7 @@
         </w:tc>
         <w:tc>
           <w:tcPr>
-            <w:tcW w:w="1795" w:type="dxa"/>
+            <w:tcW w:w="1915" w:type="dxa"/>
           </w:tcPr>
           <w:p>
             <w:pPr>
@@ -8767,7 +8757,7 @@
         </w:tc>
         <w:tc>
           <w:tcPr>
-            <w:tcW w:w="1796" w:type="dxa"/>
+            <w:tcW w:w="1762" w:type="dxa"/>
           </w:tcPr>
           <w:p>
             <w:pPr>
@@ -8786,7 +8776,7 @@
         </w:tc>
         <w:tc>
           <w:tcPr>
-            <w:tcW w:w="1796" w:type="dxa"/>
+            <w:tcW w:w="1813" w:type="dxa"/>
           </w:tcPr>
           <w:p>
             <w:pPr>
@@ -8805,7 +8795,7 @@
         </w:tc>
         <w:tc>
           <w:tcPr>
-            <w:tcW w:w="1796" w:type="dxa"/>
+            <w:tcW w:w="1289" w:type="dxa"/>
           </w:tcPr>
           <w:p>
             <w:pPr>
@@ -8826,14 +8816,12 @@
       <w:tr>
         <w:tc>
           <w:tcPr>
-            <w:tcW w:w="1795" w:type="dxa"/>
+            <w:tcW w:w="2049" w:type="dxa"/>
           </w:tcPr>
           <w:p>
-            <w:pPr>
-              <w:rPr>
-                <w:i/>
-              </w:rPr>
-            </w:pPr>
+            <w:r>
+              <w:t>Desarrollar y desplegar una plataforma de comercio electrónico a través de aplicaciones móviles, aplicaciones web y mensaje de texto</w:t>
+            </w:r>
           </w:p>
           <w:p>
             <w:pPr>
@@ -8845,8 +8833,73 @@
         </w:tc>
         <w:tc>
           <w:tcPr>
-            <w:tcW w:w="1795" w:type="dxa"/>
+            <w:tcW w:w="1915" w:type="dxa"/>
           </w:tcPr>
+          <w:p>
+            <w:pPr>
+              <w:rPr>
+                <w:i/>
+              </w:rPr>
+            </w:pPr>
+            <w:r>
+              <w:rPr>
+                <w:i/>
+              </w:rPr>
+              <w:t>Contratar a una empresa para desarrollar un sistema que este en la capacidad de recibir y enviar mensajes de texto sin costo para los ofertantes y oferentes</w:t>
+            </w:r>
+          </w:p>
+          <w:p>
+            <w:pPr>
+              <w:rPr>
+                <w:i/>
+              </w:rPr>
+            </w:pPr>
+          </w:p>
+          <w:p>
+            <w:pPr>
+              <w:rPr>
+                <w:i/>
+              </w:rPr>
+            </w:pPr>
+            <w:r>
+              <w:rPr>
+                <w:i/>
+              </w:rPr>
+              <w:t xml:space="preserve">Contratar a una empresa para desarrollar </w:t>
+            </w:r>
+            <w:r>
+              <w:rPr>
+                <w:i/>
+              </w:rPr>
+              <w:t>una aplicación móvil capaz de desplegar catálogos personalizados por los usuarios en tiempo real, como también poder generar el contacto entre ellos</w:t>
+            </w:r>
+          </w:p>
+          <w:p>
+            <w:pPr>
+              <w:rPr>
+                <w:i/>
+              </w:rPr>
+            </w:pPr>
+          </w:p>
+          <w:p>
+            <w:pPr>
+              <w:rPr>
+                <w:i/>
+              </w:rPr>
+            </w:pPr>
+            <w:r>
+              <w:rPr>
+                <w:i/>
+              </w:rPr>
+              <w:t>Contratar a una empresa para desarrollar un</w:t>
+            </w:r>
+            <w:r>
+              <w:rPr>
+                <w:i/>
+              </w:rPr>
+              <w:t>a aplicación web que sea capaz de soportar una infraestructura de comercio en la nube</w:t>
+            </w:r>
+          </w:p>
           <w:p>
             <w:pPr>
               <w:rPr>
@@ -8857,7 +8910,7 @@
         </w:tc>
         <w:tc>
           <w:tcPr>
-            <w:tcW w:w="1796" w:type="dxa"/>
+            <w:tcW w:w="1762" w:type="dxa"/>
           </w:tcPr>
           <w:p>
             <w:pPr>
@@ -8865,11 +8918,41 @@
                 <w:i/>
               </w:rPr>
             </w:pPr>
+            <w:r>
+              <w:rPr>
+                <w:i/>
+              </w:rPr>
+              <w:t xml:space="preserve"> </w:t>
+            </w:r>
+            <w:r>
+              <w:rPr>
+                <w:i/>
+              </w:rPr>
+              <w:t xml:space="preserve">Inicio proyecto- </w:t>
+            </w:r>
+            <w:r>
+              <w:rPr>
+                <w:i/>
+              </w:rPr>
+              <w:t>6</w:t>
+            </w:r>
+            <w:r>
+              <w:rPr>
+                <w:i/>
+              </w:rPr>
+              <w:t xml:space="preserve"> meses</w:t>
+            </w:r>
+            <w:r>
+              <w:rPr>
+                <w:i/>
+              </w:rPr>
+              <w:t xml:space="preserve"> de ejecución</w:t>
+            </w:r>
           </w:p>
         </w:tc>
         <w:tc>
           <w:tcPr>
-            <w:tcW w:w="1796" w:type="dxa"/>
+            <w:tcW w:w="1813" w:type="dxa"/>
           </w:tcPr>
           <w:p>
             <w:pPr>
@@ -8877,11 +8960,17 @@
                 <w:i/>
               </w:rPr>
             </w:pPr>
+            <w:r>
+              <w:rPr>
+                <w:i/>
+              </w:rPr>
+              <w:t>RENA</w:t>
+            </w:r>
           </w:p>
         </w:tc>
         <w:tc>
           <w:tcPr>
-            <w:tcW w:w="1796" w:type="dxa"/>
+            <w:tcW w:w="1289" w:type="dxa"/>
           </w:tcPr>
           <w:p>
             <w:pPr>
@@ -8889,20 +8978,239 @@
                 <w:i/>
               </w:rPr>
             </w:pPr>
+            <w:r>
+              <w:rPr>
+                <w:i/>
+              </w:rPr>
+              <w:t xml:space="preserve"> Personal </w:t>
+            </w:r>
+            <w:proofErr w:type="spellStart"/>
+            <w:r>
+              <w:rPr>
+                <w:i/>
+              </w:rPr>
+              <w:t>tecnico</w:t>
+            </w:r>
+            <w:proofErr w:type="spellEnd"/>
           </w:p>
         </w:tc>
       </w:tr>
       <w:tr>
         <w:tc>
           <w:tcPr>
-            <w:tcW w:w="1795" w:type="dxa"/>
+            <w:tcW w:w="2049" w:type="dxa"/>
           </w:tcPr>
           <w:p>
             <w:pPr>
               <w:rPr>
+                <w:b/>
+              </w:rPr>
+            </w:pPr>
+            <w:r>
+              <w:lastRenderedPageBreak/>
+              <w:t>Generar espacios de capacitación con expertos en temas de tejido social, jurídico, organizacionales, empresariales, agrícolas, agro-digitales y agroindustriales.</w:t>
+            </w:r>
+          </w:p>
+          <w:p>
+            <w:pPr>
+              <w:pStyle w:val="Prrafodelista"/>
+              <w:ind w:left="720"/>
+              <w:rPr>
+                <w:rFonts w:ascii="Arial" w:hAnsi="Arial" w:cs="Arial"/>
+                <w:b/>
+              </w:rPr>
+            </w:pPr>
+            <w:r>
+              <w:rPr>
+                <w:rFonts w:ascii="Arial" w:hAnsi="Arial" w:cs="Arial"/>
+              </w:rPr>
+              <w:t xml:space="preserve"> </w:t>
+            </w:r>
+          </w:p>
+          <w:p>
+            <w:pPr>
+              <w:pStyle w:val="Prrafodelista"/>
+              <w:rPr>
+                <w:rFonts w:ascii="Arial" w:hAnsi="Arial" w:cs="Arial"/>
+              </w:rPr>
+            </w:pPr>
+          </w:p>
+          <w:p>
+            <w:pPr>
+              <w:rPr>
                 <w:i/>
               </w:rPr>
             </w:pPr>
+            <w:r>
+              <w:rPr>
+                <w:i/>
+              </w:rPr>
+              <w:t xml:space="preserve"> </w:t>
+            </w:r>
+          </w:p>
+        </w:tc>
+        <w:tc>
+          <w:tcPr>
+            <w:tcW w:w="1915" w:type="dxa"/>
+          </w:tcPr>
+          <w:p>
+            <w:pPr>
+              <w:rPr>
+                <w:i/>
+              </w:rPr>
+            </w:pPr>
+            <w:r>
+              <w:rPr>
+                <w:i/>
+              </w:rPr>
+              <w:t>C</w:t>
+            </w:r>
+            <w:r>
+              <w:rPr>
+                <w:i/>
+              </w:rPr>
+              <w:t>ontactar</w:t>
+            </w:r>
+            <w:r>
+              <w:rPr>
+                <w:i/>
+              </w:rPr>
+              <w:t xml:space="preserve"> universidades para generar </w:t>
+            </w:r>
+            <w:r>
+              <w:rPr>
+                <w:i/>
+              </w:rPr>
+              <w:t xml:space="preserve">alianzas en torno al agro, </w:t>
+            </w:r>
+            <w:r>
+              <w:rPr>
+                <w:i/>
+              </w:rPr>
+              <w:t>el incremento del tejido social y empresarial</w:t>
+            </w:r>
+          </w:p>
+          <w:p>
+            <w:pPr>
+              <w:rPr>
+                <w:i/>
+              </w:rPr>
+            </w:pPr>
+          </w:p>
+          <w:p>
+            <w:pPr>
+              <w:rPr>
+                <w:i/>
+              </w:rPr>
+            </w:pPr>
+            <w:r>
+              <w:rPr>
+                <w:i/>
+              </w:rPr>
+              <w:t xml:space="preserve">Contactar gremios para generar alianzas en torno al agro, </w:t>
+            </w:r>
+            <w:r>
+              <w:rPr>
+                <w:i/>
+              </w:rPr>
+              <w:t>el incremento del tejido social y empresarial</w:t>
+            </w:r>
+          </w:p>
+          <w:p>
+            <w:pPr>
+              <w:rPr>
+                <w:i/>
+              </w:rPr>
+            </w:pPr>
+          </w:p>
+          <w:p>
+            <w:pPr>
+              <w:rPr>
+                <w:i/>
+              </w:rPr>
+            </w:pPr>
+            <w:r>
+              <w:rPr>
+                <w:i/>
+              </w:rPr>
+              <w:t xml:space="preserve">Contactar </w:t>
+            </w:r>
+            <w:r>
+              <w:rPr>
+                <w:i/>
+              </w:rPr>
+              <w:t xml:space="preserve">ONG </w:t>
+            </w:r>
+            <w:r>
+              <w:rPr>
+                <w:i/>
+              </w:rPr>
+              <w:t>para generar alianzas en torno al agro</w:t>
+            </w:r>
+            <w:r>
+              <w:rPr>
+                <w:i/>
+              </w:rPr>
+              <w:t xml:space="preserve"> y el incremento del tejido social y empresarial</w:t>
+            </w:r>
+          </w:p>
+          <w:p>
+            <w:pPr>
+              <w:rPr>
+                <w:i/>
+              </w:rPr>
+            </w:pPr>
+          </w:p>
+          <w:p>
+            <w:pPr>
+              <w:rPr>
+                <w:i/>
+              </w:rPr>
+            </w:pPr>
+            <w:r>
+              <w:rPr>
+                <w:i/>
+              </w:rPr>
+              <w:t>Organizar logística de eventos, charlas, capacitaciones, seminarios</w:t>
+            </w:r>
+            <w:r>
+              <w:rPr>
+                <w:i/>
+              </w:rPr>
+              <w:t xml:space="preserve"> etc.</w:t>
+            </w:r>
+          </w:p>
+          <w:p>
+            <w:pPr>
+              <w:rPr>
+                <w:i/>
+              </w:rPr>
+            </w:pPr>
+          </w:p>
+          <w:p>
+            <w:pPr>
+              <w:rPr>
+                <w:i/>
+              </w:rPr>
+            </w:pPr>
+            <w:r>
+              <w:rPr>
+                <w:i/>
+              </w:rPr>
+              <w:t xml:space="preserve">Contactar organizaciones constituidas de campesinos, y productores primarios para la toma de </w:t>
+            </w:r>
+            <w:r>
+              <w:rPr>
+                <w:i/>
+              </w:rPr>
+              <w:t>eventos, charlas, capacitaciones, seminarios</w:t>
+            </w:r>
+            <w:r>
+              <w:rPr>
+                <w:i/>
+              </w:rPr>
+              <w:t xml:space="preserve"> etc.</w:t>
+            </w:r>
           </w:p>
           <w:p>
             <w:pPr>
@@ -8914,8 +9222,177 @@
         </w:tc>
         <w:tc>
           <w:tcPr>
-            <w:tcW w:w="1795" w:type="dxa"/>
+            <w:tcW w:w="1762" w:type="dxa"/>
           </w:tcPr>
+          <w:p>
+            <w:pPr>
+              <w:rPr>
+                <w:i/>
+              </w:rPr>
+            </w:pPr>
+            <w:r>
+              <w:rPr>
+                <w:i/>
+              </w:rPr>
+              <w:t xml:space="preserve">Inicio proyecto- </w:t>
+            </w:r>
+            <w:r>
+              <w:rPr>
+                <w:i/>
+              </w:rPr>
+              <w:t>finalización del proyecto</w:t>
+            </w:r>
+          </w:p>
+        </w:tc>
+        <w:tc>
+          <w:tcPr>
+            <w:tcW w:w="1813" w:type="dxa"/>
+          </w:tcPr>
+          <w:p>
+            <w:pPr>
+              <w:rPr>
+                <w:i/>
+              </w:rPr>
+            </w:pPr>
+            <w:r>
+              <w:rPr>
+                <w:i/>
+              </w:rPr>
+              <w:t>RENA</w:t>
+            </w:r>
+          </w:p>
+        </w:tc>
+        <w:tc>
+          <w:tcPr>
+            <w:tcW w:w="1289" w:type="dxa"/>
+          </w:tcPr>
+          <w:p>
+            <w:pPr>
+              <w:rPr>
+                <w:i/>
+              </w:rPr>
+            </w:pPr>
+            <w:r>
+              <w:rPr>
+                <w:i/>
+              </w:rPr>
+              <w:t>Personal logístico RENA</w:t>
+            </w:r>
+          </w:p>
+        </w:tc>
+      </w:tr>
+      <w:tr>
+        <w:tc>
+          <w:tcPr>
+            <w:tcW w:w="2049" w:type="dxa"/>
+          </w:tcPr>
+          <w:p>
+            <w:r>
+              <w:lastRenderedPageBreak/>
+              <w:t>Aumentar la conformación de asociaciones productivas autosostenibles.</w:t>
+            </w:r>
+          </w:p>
+          <w:p>
+            <w:pPr>
+              <w:pStyle w:val="Prrafodelista"/>
+              <w:rPr>
+                <w:rFonts w:ascii="Arial" w:hAnsi="Arial" w:cs="Arial"/>
+              </w:rPr>
+            </w:pPr>
+          </w:p>
+          <w:p/>
+        </w:tc>
+        <w:tc>
+          <w:tcPr>
+            <w:tcW w:w="1915" w:type="dxa"/>
+          </w:tcPr>
+          <w:p>
+            <w:pPr>
+              <w:rPr>
+                <w:i/>
+              </w:rPr>
+            </w:pPr>
+            <w:r>
+              <w:rPr>
+                <w:i/>
+              </w:rPr>
+              <w:t>Promover la asociación por medio de reuniones presenciales</w:t>
+            </w:r>
+          </w:p>
+          <w:p>
+            <w:pPr>
+              <w:rPr>
+                <w:i/>
+              </w:rPr>
+            </w:pPr>
+          </w:p>
+          <w:p>
+            <w:pPr>
+              <w:rPr>
+                <w:i/>
+              </w:rPr>
+            </w:pPr>
+            <w:r>
+              <w:rPr>
+                <w:i/>
+              </w:rPr>
+              <w:t xml:space="preserve">Brindar herramientas jurídicas, organizacionales, </w:t>
+            </w:r>
+            <w:proofErr w:type="gramStart"/>
+            <w:r>
+              <w:rPr>
+                <w:i/>
+              </w:rPr>
+              <w:t>financiares ,</w:t>
+            </w:r>
+            <w:proofErr w:type="gramEnd"/>
+            <w:r>
+              <w:rPr>
+                <w:i/>
+              </w:rPr>
+              <w:t xml:space="preserve"> para la formalización de las asociaciones</w:t>
+            </w:r>
+          </w:p>
+          <w:p>
+            <w:pPr>
+              <w:rPr>
+                <w:i/>
+              </w:rPr>
+            </w:pPr>
+          </w:p>
+          <w:p>
+            <w:pPr>
+              <w:rPr>
+                <w:i/>
+              </w:rPr>
+            </w:pPr>
+            <w:r>
+              <w:rPr>
+                <w:i/>
+              </w:rPr>
+              <w:t>Realizar acompañamiento durante todo el proceso de formalización</w:t>
+            </w:r>
+          </w:p>
+          <w:p>
+            <w:pPr>
+              <w:rPr>
+                <w:i/>
+              </w:rPr>
+            </w:pPr>
+          </w:p>
+          <w:p>
+            <w:pPr>
+              <w:rPr>
+                <w:i/>
+              </w:rPr>
+            </w:pPr>
+            <w:r>
+              <w:rPr>
+                <w:i/>
+              </w:rPr>
+              <w:t>Realizar seguimiento a las asociaciones ya formalizadas para así fortalecer sus procesos de base</w:t>
+            </w:r>
+          </w:p>
           <w:p>
             <w:pPr>
               <w:rPr>
@@ -8926,7 +9403,25 @@
         </w:tc>
         <w:tc>
           <w:tcPr>
-            <w:tcW w:w="1796" w:type="dxa"/>
+            <w:tcW w:w="1762" w:type="dxa"/>
+          </w:tcPr>
+          <w:p>
+            <w:pPr>
+              <w:rPr>
+                <w:i/>
+              </w:rPr>
+            </w:pPr>
+            <w:r>
+              <w:rPr>
+                <w:i/>
+              </w:rPr>
+              <w:t>Inicio proyecto- finalización del proyecto</w:t>
+            </w:r>
+          </w:p>
+        </w:tc>
+        <w:tc>
+          <w:tcPr>
+            <w:tcW w:w="1813" w:type="dxa"/>
           </w:tcPr>
           <w:p>
             <w:pPr>
@@ -8938,7 +9433,7 @@
         </w:tc>
         <w:tc>
           <w:tcPr>
-            <w:tcW w:w="1796" w:type="dxa"/>
+            <w:tcW w:w="1289" w:type="dxa"/>
           </w:tcPr>
           <w:p>
             <w:pPr>
@@ -8946,18 +9441,18 @@
                 <w:i/>
               </w:rPr>
             </w:pPr>
-          </w:p>
-        </w:tc>
-        <w:tc>
-          <w:tcPr>
-            <w:tcW w:w="1796" w:type="dxa"/>
-          </w:tcPr>
-          <w:p>
-            <w:pPr>
+            <w:r>
               <w:rPr>
                 <w:i/>
               </w:rPr>
-            </w:pPr>
+              <w:t>Personal profesional y técnico,</w:t>
+            </w:r>
+            <w:r>
+              <w:rPr>
+                <w:i/>
+              </w:rPr>
+              <w:t xml:space="preserve"> RENA</w:t>
+            </w:r>
           </w:p>
         </w:tc>
       </w:tr>
@@ -8996,38 +9491,255 @@
     </w:p>
     <w:p>
       <w:pPr>
-        <w:spacing w:after="266"/>
-        <w:ind w:right="-5"/>
-      </w:pPr>
-      <w:r>
-        <w:rPr>
-          <w:i/>
-        </w:rPr>
-        <w:t xml:space="preserve">Debe </w:t>
-      </w:r>
-      <w:r>
-        <w:rPr>
-          <w:i/>
-        </w:rPr>
-        <w:t xml:space="preserve">relacionar los cargos del </w:t>
-      </w:r>
-      <w:r>
-        <w:rPr>
-          <w:i/>
-        </w:rPr>
-        <w:t xml:space="preserve">equipo de profesionales y </w:t>
-      </w:r>
-      <w:r>
-        <w:rPr>
-          <w:i/>
-        </w:rPr>
-        <w:t>auxiliares que se encarguen del proyecto.</w:t>
-      </w:r>
-      <w:r>
-        <w:rPr>
-          <w:color w:val="000099"/>
+        <w:spacing w:after="200" w:line="276" w:lineRule="auto"/>
+        <w:contextualSpacing/>
+        <w:jc w:val="both"/>
+        <w:rPr>
+          <w:b/>
+          <w:i/>
+        </w:rPr>
+      </w:pPr>
+      <w:r>
+        <w:rPr>
+          <w:b/>
+          <w:i/>
+        </w:rPr>
+        <w:t xml:space="preserve">Director de proyecto: </w:t>
+      </w:r>
+      <w:r>
+        <w:rPr>
+          <w:i/>
+        </w:rPr>
+        <w:t>RENA</w:t>
+      </w:r>
+    </w:p>
+    <w:p>
+      <w:pPr>
+        <w:spacing w:after="200" w:line="276" w:lineRule="auto"/>
+        <w:contextualSpacing/>
+        <w:jc w:val="both"/>
+        <w:rPr>
+          <w:b/>
+          <w:i/>
+        </w:rPr>
+      </w:pPr>
+      <w:r>
+        <w:rPr>
+          <w:b/>
+          <w:i/>
+        </w:rPr>
+        <w:t>Especialista en diseño digital:</w:t>
+      </w:r>
+      <w:r>
+        <w:rPr>
+          <w:i/>
+        </w:rPr>
+        <w:t xml:space="preserve"> RENA</w:t>
+      </w:r>
+    </w:p>
+    <w:p>
+      <w:pPr>
+        <w:spacing w:after="200" w:line="276" w:lineRule="auto"/>
+        <w:contextualSpacing/>
+        <w:jc w:val="both"/>
+        <w:rPr>
+          <w:b/>
+          <w:i/>
+        </w:rPr>
+      </w:pPr>
+      <w:r>
+        <w:rPr>
+          <w:b/>
+          <w:i/>
+        </w:rPr>
+        <w:t xml:space="preserve">Especialista en diseño </w:t>
+      </w:r>
+      <w:r>
+        <w:rPr>
+          <w:b/>
+          <w:i/>
+        </w:rPr>
+        <w:t xml:space="preserve">Talleres, capacitaciones, </w:t>
+      </w:r>
+      <w:r>
+        <w:rPr>
+          <w:b/>
+          <w:i/>
+        </w:rPr>
+        <w:t>especializaciones:</w:t>
+      </w:r>
+      <w:r>
+        <w:rPr>
+          <w:b/>
+          <w:i/>
         </w:rPr>
         <w:t xml:space="preserve"> </w:t>
+      </w:r>
+      <w:r>
+        <w:rPr>
+          <w:i/>
+        </w:rPr>
+        <w:t>RENA</w:t>
+      </w:r>
+    </w:p>
+    <w:p>
+      <w:pPr>
+        <w:spacing w:after="200" w:line="276" w:lineRule="auto"/>
+        <w:contextualSpacing/>
+        <w:jc w:val="both"/>
+        <w:rPr>
+          <w:b/>
+          <w:i/>
+        </w:rPr>
+      </w:pPr>
+      <w:r>
+        <w:rPr>
+          <w:b/>
+          <w:i/>
+        </w:rPr>
+        <w:t xml:space="preserve">Especialista en emprendimiento: </w:t>
+      </w:r>
+      <w:r>
+        <w:rPr>
+          <w:i/>
+        </w:rPr>
+        <w:t>RENA</w:t>
+      </w:r>
+      <w:r>
+        <w:rPr>
+          <w:b/>
+          <w:i/>
+        </w:rPr>
+        <w:t xml:space="preserve"> </w:t>
+      </w:r>
+    </w:p>
+    <w:p>
+      <w:pPr>
+        <w:spacing w:after="200" w:line="276" w:lineRule="auto"/>
+        <w:contextualSpacing/>
+        <w:jc w:val="both"/>
+        <w:rPr>
+          <w:b/>
+          <w:i/>
+          <w:lang w:val="es-ES"/>
+        </w:rPr>
+      </w:pPr>
+      <w:r>
+        <w:rPr>
+          <w:b/>
+          <w:i/>
+        </w:rPr>
+        <w:t>Talleristas:</w:t>
+      </w:r>
+      <w:r>
+        <w:rPr>
+          <w:b/>
+          <w:i/>
+          <w:lang w:val="es-ES"/>
+        </w:rPr>
+        <w:t xml:space="preserve"> </w:t>
+      </w:r>
+      <w:r>
+        <w:rPr>
+          <w:i/>
+          <w:lang w:val="es-ES"/>
+        </w:rPr>
+        <w:t>Universidades, ONG, Gremios etc.</w:t>
+      </w:r>
+    </w:p>
+    <w:p>
+      <w:pPr>
+        <w:spacing w:after="200" w:line="276" w:lineRule="auto"/>
+        <w:contextualSpacing/>
+        <w:jc w:val="both"/>
+        <w:rPr>
+          <w:b/>
+          <w:i/>
+        </w:rPr>
+      </w:pPr>
+      <w:r>
+        <w:rPr>
+          <w:b/>
+          <w:i/>
+        </w:rPr>
+        <w:t xml:space="preserve">Contador: </w:t>
+      </w:r>
+      <w:r>
+        <w:rPr>
+          <w:i/>
+        </w:rPr>
+        <w:t>RENA</w:t>
+      </w:r>
+    </w:p>
+    <w:p>
+      <w:pPr>
+        <w:spacing w:after="200" w:line="276" w:lineRule="auto"/>
+        <w:contextualSpacing/>
+        <w:jc w:val="both"/>
+        <w:rPr>
+          <w:b/>
+          <w:i/>
+        </w:rPr>
+      </w:pPr>
+      <w:r>
+        <w:rPr>
+          <w:b/>
+          <w:i/>
+        </w:rPr>
+        <w:t xml:space="preserve">Trabajador Social: </w:t>
+      </w:r>
+      <w:r>
+        <w:rPr>
+          <w:i/>
+        </w:rPr>
+        <w:t>RENA</w:t>
+      </w:r>
+    </w:p>
+    <w:p>
+      <w:pPr>
+        <w:spacing w:after="200" w:line="276" w:lineRule="auto"/>
+        <w:contextualSpacing/>
+        <w:jc w:val="both"/>
+        <w:rPr>
+          <w:i/>
+        </w:rPr>
+      </w:pPr>
+      <w:r>
+        <w:rPr>
+          <w:b/>
+          <w:i/>
+        </w:rPr>
+        <w:t xml:space="preserve">Sociólogo: </w:t>
+      </w:r>
+      <w:r>
+        <w:rPr>
+          <w:i/>
+        </w:rPr>
+        <w:t>RENA</w:t>
+      </w:r>
+    </w:p>
+    <w:p>
+      <w:pPr>
+        <w:spacing w:after="200" w:line="276" w:lineRule="auto"/>
+        <w:contextualSpacing/>
+        <w:jc w:val="both"/>
+        <w:rPr>
+          <w:b/>
+          <w:i/>
+        </w:rPr>
+      </w:pPr>
+      <w:r>
+        <w:rPr>
+          <w:b/>
+          <w:i/>
+        </w:rPr>
+        <w:t>Encargado de logística</w:t>
+      </w:r>
+      <w:r>
+        <w:rPr>
+          <w:i/>
+        </w:rPr>
+        <w:t>: RENA</w:t>
       </w:r>
     </w:p>
     <w:p>
@@ -9051,6 +9763,7 @@
           <w:b/>
           <w:i/>
         </w:rPr>
+        <w:lastRenderedPageBreak/>
         <w:t>TOMA DE DECISIONES</w:t>
       </w:r>
       <w:r>
@@ -9061,18 +9774,71 @@
         </w:rPr>
         <w:t xml:space="preserve"> </w:t>
       </w:r>
+      <w:r>
+        <w:rPr>
+          <w:rFonts w:ascii="Arial" w:hAnsi="Arial" w:cs="Arial"/>
+          <w:b/>
+          <w:i/>
+        </w:rPr>
+        <w:t>– RUTA METODOLOGICA</w:t>
+      </w:r>
     </w:p>
     <w:p>
       <w:pPr>
-        <w:rPr>
-          <w:i/>
-        </w:rPr>
-      </w:pPr>
-      <w:r>
-        <w:rPr>
-          <w:i/>
-        </w:rPr>
-        <w:t>Muestra la forma como los directivos de la entidad administrarán el proyecto y la ruta metodológica para el desarrollo del proyecto.</w:t>
+        <w:spacing w:after="266"/>
+        <w:ind w:right="-6"/>
+        <w:rPr>
+          <w:b/>
+          <w:i/>
+        </w:rPr>
+      </w:pPr>
+      <w:r>
+        <w:rPr>
+          <w:b/>
+          <w:i/>
+          <w:noProof/>
+        </w:rPr>
+        <w:drawing>
+          <wp:inline distT="0" distB="0" distL="0" distR="0" wp14:anchorId="45898115" wp14:editId="14EC9009">
+            <wp:extent cx="7559213" cy="5700106"/>
+            <wp:effectExtent l="0" t="3810" r="0" b="0"/>
+            <wp:docPr id="10" name="Imagen 10" descr="Imagen que contiene texto&#10;&#10;Descripción generada automáticamente"/>
+            <wp:cNvGraphicFramePr>
+              <a:graphicFrameLocks xmlns:a="http://schemas.openxmlformats.org/drawingml/2006/main" noChangeAspect="1"/>
+            </wp:cNvGraphicFramePr>
+            <a:graphic xmlns:a="http://schemas.openxmlformats.org/drawingml/2006/main">
+              <a:graphicData uri="http://schemas.openxmlformats.org/drawingml/2006/picture">
+                <pic:pic xmlns:pic="http://schemas.openxmlformats.org/drawingml/2006/picture">
+                  <pic:nvPicPr>
+                    <pic:cNvPr id="10" name="Untitled Diagram.jpg"/>
+                    <pic:cNvPicPr/>
+                  </pic:nvPicPr>
+                  <pic:blipFill>
+                    <a:blip r:embed="rId13">
+                      <a:extLst>
+                        <a:ext uri="{28A0092B-C50C-407E-A947-70E740481C1C}">
+                          <a14:useLocalDpi xmlns:a14="http://schemas.microsoft.com/office/drawing/2010/main" val="0"/>
+                        </a:ext>
+                      </a:extLst>
+                    </a:blip>
+                    <a:stretch>
+                      <a:fillRect/>
+                    </a:stretch>
+                  </pic:blipFill>
+                  <pic:spPr>
+                    <a:xfrm rot="16200000">
+                      <a:off x="0" y="0"/>
+                      <a:ext cx="7599537" cy="5730513"/>
+                    </a:xfrm>
+                    <a:prstGeom prst="rect">
+                      <a:avLst/>
+                    </a:prstGeom>
+                  </pic:spPr>
+                </pic:pic>
+              </a:graphicData>
+            </a:graphic>
+          </wp:inline>
+        </w:drawing>
       </w:r>
     </w:p>
     <w:p>
@@ -9080,60 +9846,51 @@
         <w:spacing w:after="266"/>
         <w:ind w:right="-6"/>
         <w:rPr>
+          <w:i/>
+        </w:rPr>
+      </w:pPr>
+      <w:r>
+        <w:rPr>
           <w:b/>
           <w:i/>
         </w:rPr>
-      </w:pPr>
+        <w:lastRenderedPageBreak/>
+        <w:t>1</w:t>
+      </w:r>
+      <w:r>
+        <w:rPr>
+          <w:b/>
+          <w:i/>
+        </w:rPr>
+        <w:t>3</w:t>
+      </w:r>
+      <w:r>
+        <w:rPr>
+          <w:b/>
+          <w:i/>
+        </w:rPr>
+        <w:t xml:space="preserve">. </w:t>
+      </w:r>
+      <w:r>
+        <w:rPr>
+          <w:b/>
+          <w:i/>
+        </w:rPr>
+        <w:t>L</w:t>
+      </w:r>
+      <w:r>
+        <w:rPr>
+          <w:b/>
+          <w:i/>
+        </w:rPr>
+        <w:t>A COMUNICACIÓN INTERNA Y ALGUNAS CUESTIONES OPERATIVAS Y DE FUNCIONAMIENTO</w:t>
+      </w:r>
     </w:p>
     <w:p>
       <w:pPr>
-        <w:spacing w:after="266"/>
-        <w:ind w:right="-6"/>
-        <w:rPr>
-          <w:i/>
-        </w:rPr>
-      </w:pPr>
-      <w:r>
-        <w:rPr>
-          <w:b/>
-          <w:i/>
-        </w:rPr>
-        <w:t>1</w:t>
-      </w:r>
-      <w:r>
-        <w:rPr>
-          <w:b/>
-          <w:i/>
-        </w:rPr>
-        <w:t>3</w:t>
-      </w:r>
-      <w:r>
-        <w:rPr>
-          <w:b/>
-          <w:i/>
-        </w:rPr>
-        <w:t xml:space="preserve">. </w:t>
-      </w:r>
-      <w:r>
-        <w:rPr>
-          <w:b/>
-          <w:i/>
-        </w:rPr>
-        <w:t>L</w:t>
-      </w:r>
-      <w:r>
-        <w:rPr>
-          <w:b/>
-          <w:i/>
-        </w:rPr>
-        <w:t>A COMUNICACIÓN INTERNA Y ALGUNAS CUESTIONES OPERATIVAS Y DE FUNCIONAMIENTO</w:t>
-      </w:r>
-    </w:p>
-    <w:p>
-      <w:pPr>
-        <w:spacing w:after="266"/>
-        <w:ind w:right="-6"/>
-        <w:jc w:val="both"/>
+        <w:spacing w:after="200" w:line="276" w:lineRule="auto"/>
+        <w:contextualSpacing/>
+        <w:jc w:val="center"/>
         <w:rPr>
           <w:i/>
           <w:lang w:val="es-ES"/>
@@ -9142,23 +9899,57 @@
       <w:r>
         <w:rPr>
           <w:i/>
+          <w:noProof/>
           <w:lang w:val="es-ES"/>
         </w:rPr>
-        <w:t xml:space="preserve">Se debe realizar un Plan de Comunicaciones, para que todo el equipo humano esté conectado, preferiblemente en forma virtual (internet, </w:t>
-      </w:r>
-      <w:r>
-        <w:rPr>
-          <w:i/>
-          <w:lang w:val="es-ES"/>
-        </w:rPr>
-        <w:t>Skype</w:t>
-      </w:r>
-      <w:r>
-        <w:rPr>
-          <w:i/>
-          <w:lang w:val="es-ES"/>
-        </w:rPr>
-        <w:t>) y comunicacional (celulares, georreferenciación), según el caso.</w:t>
+        <w:drawing>
+          <wp:inline distT="0" distB="0" distL="0" distR="0" wp14:anchorId="16B3350D" wp14:editId="573CBD30">
+            <wp:extent cx="5642697" cy="6238875"/>
+            <wp:effectExtent l="0" t="0" r="0" b="0"/>
+            <wp:docPr id="11" name="Imagen 11"/>
+            <wp:cNvGraphicFramePr>
+              <a:graphicFrameLocks xmlns:a="http://schemas.openxmlformats.org/drawingml/2006/main" noChangeAspect="1"/>
+            </wp:cNvGraphicFramePr>
+            <a:graphic xmlns:a="http://schemas.openxmlformats.org/drawingml/2006/main">
+              <a:graphicData uri="http://schemas.openxmlformats.org/drawingml/2006/picture">
+                <pic:pic xmlns:pic="http://schemas.openxmlformats.org/drawingml/2006/picture">
+                  <pic:nvPicPr>
+                    <pic:cNvPr id="11" name="Diagrama De comunicacion.jpg"/>
+                    <pic:cNvPicPr/>
+                  </pic:nvPicPr>
+                  <pic:blipFill rotWithShape="1">
+                    <a:blip r:embed="rId14">
+                      <a:extLst>
+                        <a:ext uri="{28A0092B-C50C-407E-A947-70E740481C1C}">
+                          <a14:useLocalDpi xmlns:a14="http://schemas.microsoft.com/office/drawing/2010/main" val="0"/>
+                        </a:ext>
+                      </a:extLst>
+                    </a:blip>
+                    <a:srcRect l="15615" r="8351"/>
+                    <a:stretch/>
+                  </pic:blipFill>
+                  <pic:spPr bwMode="auto">
+                    <a:xfrm>
+                      <a:off x="0" y="0"/>
+                      <a:ext cx="5649475" cy="6246369"/>
+                    </a:xfrm>
+                    <a:prstGeom prst="rect">
+                      <a:avLst/>
+                    </a:prstGeom>
+                    <a:ln>
+                      <a:noFill/>
+                    </a:ln>
+                    <a:extLst>
+                      <a:ext uri="{53640926-AAD7-44D8-BBD7-CCE9431645EC}">
+                        <a14:shadowObscured xmlns:a14="http://schemas.microsoft.com/office/drawing/2010/main"/>
+                      </a:ext>
+                    </a:extLst>
+                  </pic:spPr>
+                </pic:pic>
+              </a:graphicData>
+            </a:graphic>
+          </wp:inline>
+        </w:drawing>
       </w:r>
     </w:p>
     <w:p>
@@ -9171,27 +9962,6 @@
           <w:i/>
         </w:rPr>
       </w:pPr>
-      <w:r>
-        <w:rPr>
-          <w:b/>
-          <w:i/>
-        </w:rPr>
-        <w:t xml:space="preserve">14. </w:t>
-      </w:r>
-      <w:r>
-        <w:rPr>
-          <w:b/>
-          <w:i/>
-        </w:rPr>
-        <w:t>PRESUPUESTO</w:t>
-      </w:r>
-      <w:r>
-        <w:rPr>
-          <w:b/>
-          <w:i/>
-        </w:rPr>
-        <w:t xml:space="preserve">  </w:t>
-      </w:r>
     </w:p>
     <w:p>
       <w:pPr>
@@ -9199,46 +9969,32 @@
         <w:contextualSpacing/>
         <w:jc w:val="both"/>
         <w:rPr>
-          <w:i/>
-        </w:rPr>
-      </w:pPr>
-      <w:r>
-        <w:rPr>
-          <w:i/>
-        </w:rPr>
-        <w:t xml:space="preserve">Debe costear por actividades y hacerlo en </w:t>
-      </w:r>
-      <w:r>
-        <w:rPr>
-          <w:i/>
-        </w:rPr>
-        <w:t>Excel</w:t>
-      </w:r>
-      <w:r>
-        <w:rPr>
-          <w:i/>
-        </w:rPr>
-        <w:t xml:space="preserve"> para que sea fácil asignar los costos (se anexa el formato de presupuesto</w:t>
-      </w:r>
-      <w:proofErr w:type="gramStart"/>
-      <w:r>
-        <w:rPr>
-          <w:i/>
-        </w:rPr>
-        <w:t>)</w:t>
-      </w:r>
-      <w:r>
-        <w:rPr>
-          <w:i/>
-        </w:rPr>
-        <w:t>.Cuando</w:t>
-      </w:r>
-      <w:proofErr w:type="gramEnd"/>
-      <w:r>
-        <w:rPr>
-          <w:i/>
-        </w:rPr>
-        <w:t xml:space="preserve"> tenga los resultados regístrelos.</w:t>
+          <w:b/>
+          <w:i/>
+        </w:rPr>
+      </w:pPr>
+      <w:bookmarkStart w:id="3" w:name="_GoBack"/>
+      <w:bookmarkEnd w:id="3"/>
+      <w:r>
+        <w:rPr>
+          <w:b/>
+          <w:i/>
+        </w:rPr>
+        <w:t xml:space="preserve">14. </w:t>
+      </w:r>
+      <w:r>
+        <w:rPr>
+          <w:b/>
+          <w:i/>
+        </w:rPr>
+        <w:t>PRESUPUESTO</w:t>
+      </w:r>
+      <w:r>
+        <w:rPr>
+          <w:b/>
+          <w:i/>
+        </w:rPr>
+        <w:t xml:space="preserve">  </w:t>
       </w:r>
     </w:p>
     <w:p>
@@ -9250,22 +10006,71 @@
           <w:i/>
         </w:rPr>
       </w:pPr>
+      <w:r>
+        <w:rPr>
+          <w:i/>
+        </w:rPr>
+        <w:t xml:space="preserve">Debe costear por actividades y hacerlo en </w:t>
+      </w:r>
+      <w:r>
+        <w:rPr>
+          <w:i/>
+        </w:rPr>
+        <w:t>Excel</w:t>
+      </w:r>
+      <w:r>
+        <w:rPr>
+          <w:i/>
+        </w:rPr>
+        <w:t xml:space="preserve"> para que sea fácil asignar los costos (se anexa el formato de presupuesto</w:t>
+      </w:r>
+      <w:proofErr w:type="gramStart"/>
+      <w:r>
+        <w:rPr>
+          <w:i/>
+        </w:rPr>
+        <w:t>)</w:t>
+      </w:r>
+      <w:r>
+        <w:rPr>
+          <w:i/>
+        </w:rPr>
+        <w:t>.Cuando</w:t>
+      </w:r>
+      <w:proofErr w:type="gramEnd"/>
+      <w:r>
+        <w:rPr>
+          <w:i/>
+        </w:rPr>
+        <w:t xml:space="preserve"> tenga los resultados regístrelos.</w:t>
+      </w:r>
     </w:p>
     <w:p>
       <w:pPr>
-        <w:rPr>
-          <w:b/>
+        <w:spacing w:after="200" w:line="276" w:lineRule="auto"/>
+        <w:contextualSpacing/>
+        <w:jc w:val="both"/>
+        <w:rPr>
+          <w:i/>
         </w:rPr>
       </w:pPr>
     </w:p>
     <w:p>
       <w:pPr>
+        <w:rPr>
+          <w:b/>
+        </w:rPr>
+      </w:pPr>
+    </w:p>
+    <w:p>
+      <w:pPr>
         <w:spacing w:line="360" w:lineRule="auto"/>
       </w:pPr>
       <w:r>
         <w:rPr>
           <w:b/>
         </w:rPr>
+        <w:lastRenderedPageBreak/>
         <w:t>COSTO</w:t>
       </w:r>
       <w:r>
@@ -10150,7 +10955,6 @@
                     <w:rPr>
                       <w:color w:val="000000"/>
                     </w:rPr>
-                    <w:lastRenderedPageBreak/>
                     <w:t>Expertos</w:t>
                   </w:r>
                 </w:p>
@@ -15818,6 +16622,7 @@
                       <w:color w:val="000000"/>
                       <w:lang w:eastAsia="es-CO"/>
                     </w:rPr>
+                    <w:lastRenderedPageBreak/>
                     <w:t>3. Gastos en infraestructura</w:t>
                   </w:r>
                 </w:p>
@@ -17037,7 +17842,6 @@
                       <w:color w:val="000000"/>
                       <w:lang w:eastAsia="es-CO"/>
                     </w:rPr>
-                    <w:lastRenderedPageBreak/>
                     <w:t>Subtotal gastos en infraestructura</w:t>
                   </w:r>
                 </w:p>
@@ -21427,6 +22231,7 @@
                       <w:color w:val="000000"/>
                       <w:lang w:eastAsia="es-CO"/>
                     </w:rPr>
+                    <w:lastRenderedPageBreak/>
                     <w:t xml:space="preserve">Arrendamientos bienes muebles </w:t>
                   </w:r>
                 </w:p>
@@ -22438,7 +23243,6 @@
                       <w:color w:val="000000"/>
                       <w:lang w:eastAsia="es-CO"/>
                     </w:rPr>
-                    <w:lastRenderedPageBreak/>
                     <w:t>Total</w:t>
                   </w:r>
                   <w:proofErr w:type="gramEnd"/>
@@ -24269,6 +25073,7 @@
                       <w:bCs/>
                       <w:i/>
                     </w:rPr>
+                    <w:lastRenderedPageBreak/>
                     <w:t>MANO DE OBRA CALIFICADA</w:t>
                   </w:r>
                 </w:p>
@@ -24765,7 +25570,6 @@
                     <w:jc w:val="both"/>
                   </w:pPr>
                   <w:r>
-                    <w:lastRenderedPageBreak/>
                     <w:t> </w:t>
                   </w:r>
                 </w:p>
@@ -28901,7 +29705,6 @@
                 <w:b/>
                 <w:i/>
               </w:rPr>
-              <w:lastRenderedPageBreak/>
               <w:t>18</w:t>
             </w:r>
             <w:r>
@@ -29568,8 +30371,8 @@
       </w:pPr>
     </w:p>
     <w:sectPr>
-      <w:headerReference w:type="default" r:id="rId13"/>
-      <w:footerReference w:type="default" r:id="rId14"/>
+      <w:headerReference w:type="default" r:id="rId15"/>
+      <w:footerReference w:type="default" r:id="rId16"/>
       <w:pgSz w:w="12240" w:h="15840" w:code="1"/>
       <w:pgMar w:top="1418" w:right="1701" w:bottom="1418" w:left="1701" w:header="709" w:footer="709" w:gutter="0"/>
       <w:cols w:space="708"/>
@@ -33502,7 +34305,7 @@
 </file>
 
 <file path=customXml/itemProps1.xml><?xml version="1.0" encoding="utf-8"?>
-<ds:datastoreItem xmlns:ds="http://schemas.openxmlformats.org/officeDocument/2006/customXml" ds:itemID="{3170BB65-7045-42EB-895C-45B455A33CD0}">
+<ds:datastoreItem xmlns:ds="http://schemas.openxmlformats.org/officeDocument/2006/customXml" ds:itemID="{96E349B1-9344-4EE4-B45E-AD47D5733ACC}">
   <ds:schemaRefs>
     <ds:schemaRef ds:uri="http://schemas.openxmlformats.org/officeDocument/2006/bibliography"/>
   </ds:schemaRefs>

</xml_diff>